<commit_message>
Todas as aulas atualizadas
</commit_message>
<xml_diff>
--- a/Java/Estudar_19_02_2023.docx
+++ b/Java/Estudar_19_02_2023.docx
@@ -19,7 +19,15 @@
         <w:t>:</w:t>
       </w:r>
       <w:r>
-        <w:t xml:space="preserve"> Domain Driven Design</w:t>
+        <w:t xml:space="preserve"> Domain </w:t>
+      </w:r>
+      <w:proofErr w:type="spellStart"/>
+      <w:r>
+        <w:t>Driven</w:t>
+      </w:r>
+      <w:proofErr w:type="spellEnd"/>
+      <w:r>
+        <w:t xml:space="preserve"> Design</w:t>
       </w:r>
     </w:p>
     <w:p>
@@ -54,20 +62,40 @@
         <w:spacing w:after="0"/>
       </w:pPr>
       <w:r>
-        <w:t>1.1 - Criar o pacote br.com.fiap.beans</w:t>
-      </w:r>
-    </w:p>
-    <w:p>
-      <w:pPr>
-        <w:spacing w:after="0"/>
-      </w:pPr>
-      <w:r>
-        <w:tab/>
-        <w:t xml:space="preserve">1.1.1 - Dentro do pacote beans, criar a classe </w:t>
-      </w:r>
+        <w:t xml:space="preserve">1.1 - Criar o pacote </w:t>
+      </w:r>
+      <w:proofErr w:type="spellStart"/>
+      <w:proofErr w:type="gramStart"/>
+      <w:r>
+        <w:t>br.com.fiap</w:t>
+      </w:r>
+      <w:proofErr w:type="gramEnd"/>
+      <w:r>
+        <w:t>.beans</w:t>
+      </w:r>
+      <w:proofErr w:type="spellEnd"/>
+    </w:p>
+    <w:p>
+      <w:pPr>
+        <w:spacing w:after="0"/>
+      </w:pPr>
+      <w:r>
+        <w:tab/>
+        <w:t xml:space="preserve">1.1.1 - Dentro do pacote </w:t>
+      </w:r>
+      <w:proofErr w:type="spellStart"/>
+      <w:r>
+        <w:t>beans</w:t>
+      </w:r>
+      <w:proofErr w:type="spellEnd"/>
+      <w:r>
+        <w:t xml:space="preserve">, criar a classe </w:t>
+      </w:r>
+      <w:proofErr w:type="gramStart"/>
       <w:r>
         <w:t>Veiculo</w:t>
       </w:r>
+      <w:proofErr w:type="gramEnd"/>
       <w:r>
         <w:t xml:space="preserve"> com os atributos abaixo:</w:t>
       </w:r>
@@ -81,40 +109,118 @@
       </w:r>
       <w:r>
         <w:tab/>
-        <w:t>1.1.1.1 – private String marca;</w:t>
-      </w:r>
-    </w:p>
-    <w:p>
-      <w:pPr>
-        <w:spacing w:after="0"/>
-      </w:pPr>
-      <w:r>
-        <w:tab/>
-      </w:r>
-      <w:r>
-        <w:tab/>
-        <w:t>1.1.1.2 – private String modelo;</w:t>
-      </w:r>
-    </w:p>
-    <w:p>
-      <w:pPr>
-        <w:spacing w:after="0"/>
-      </w:pPr>
-      <w:r>
-        <w:tab/>
-      </w:r>
-      <w:r>
-        <w:tab/>
-        <w:t>1.1.1.3 – private int numPassageiros;</w:t>
-      </w:r>
-    </w:p>
-    <w:p>
-      <w:pPr>
-        <w:spacing w:after="0"/>
-      </w:pPr>
-      <w:r>
-        <w:tab/>
-        <w:t>1.1.2 - Gerar os setters e getters.</w:t>
+        <w:t xml:space="preserve">1.1.1.1 – </w:t>
+      </w:r>
+      <w:proofErr w:type="spellStart"/>
+      <w:proofErr w:type="gramStart"/>
+      <w:r>
+        <w:t>private</w:t>
+      </w:r>
+      <w:proofErr w:type="spellEnd"/>
+      <w:proofErr w:type="gramEnd"/>
+      <w:r>
+        <w:t xml:space="preserve"> </w:t>
+      </w:r>
+      <w:proofErr w:type="spellStart"/>
+      <w:r>
+        <w:t>String</w:t>
+      </w:r>
+      <w:proofErr w:type="spellEnd"/>
+      <w:r>
+        <w:t xml:space="preserve"> marca;</w:t>
+      </w:r>
+    </w:p>
+    <w:p>
+      <w:pPr>
+        <w:spacing w:after="0"/>
+      </w:pPr>
+      <w:r>
+        <w:tab/>
+      </w:r>
+      <w:r>
+        <w:tab/>
+        <w:t xml:space="preserve">1.1.1.2 – </w:t>
+      </w:r>
+      <w:proofErr w:type="spellStart"/>
+      <w:proofErr w:type="gramStart"/>
+      <w:r>
+        <w:t>private</w:t>
+      </w:r>
+      <w:proofErr w:type="spellEnd"/>
+      <w:proofErr w:type="gramEnd"/>
+      <w:r>
+        <w:t xml:space="preserve"> </w:t>
+      </w:r>
+      <w:proofErr w:type="spellStart"/>
+      <w:r>
+        <w:t>String</w:t>
+      </w:r>
+      <w:proofErr w:type="spellEnd"/>
+      <w:r>
+        <w:t xml:space="preserve"> modelo;</w:t>
+      </w:r>
+    </w:p>
+    <w:p>
+      <w:pPr>
+        <w:spacing w:after="0"/>
+      </w:pPr>
+      <w:r>
+        <w:tab/>
+      </w:r>
+      <w:r>
+        <w:tab/>
+        <w:t xml:space="preserve">1.1.1.3 – </w:t>
+      </w:r>
+      <w:proofErr w:type="spellStart"/>
+      <w:proofErr w:type="gramStart"/>
+      <w:r>
+        <w:t>private</w:t>
+      </w:r>
+      <w:proofErr w:type="spellEnd"/>
+      <w:proofErr w:type="gramEnd"/>
+      <w:r>
+        <w:t xml:space="preserve"> </w:t>
+      </w:r>
+      <w:proofErr w:type="spellStart"/>
+      <w:r>
+        <w:t>int</w:t>
+      </w:r>
+      <w:proofErr w:type="spellEnd"/>
+      <w:r>
+        <w:t xml:space="preserve"> </w:t>
+      </w:r>
+      <w:proofErr w:type="spellStart"/>
+      <w:r>
+        <w:t>numPassageiros</w:t>
+      </w:r>
+      <w:proofErr w:type="spellEnd"/>
+      <w:r>
+        <w:t>;</w:t>
+      </w:r>
+    </w:p>
+    <w:p>
+      <w:pPr>
+        <w:spacing w:after="0"/>
+      </w:pPr>
+      <w:r>
+        <w:tab/>
+        <w:t xml:space="preserve">1.1.2 - Gerar os </w:t>
+      </w:r>
+      <w:proofErr w:type="spellStart"/>
+      <w:r>
+        <w:t>setters</w:t>
+      </w:r>
+      <w:proofErr w:type="spellEnd"/>
+      <w:r>
+        <w:t xml:space="preserve"> e </w:t>
+      </w:r>
+      <w:proofErr w:type="spellStart"/>
+      <w:r>
+        <w:t>getters</w:t>
+      </w:r>
+      <w:proofErr w:type="spellEnd"/>
+      <w:r>
+        <w:t>.</w:t>
       </w:r>
     </w:p>
     <w:p>
@@ -148,11 +254,16 @@
       <w:r>
         <w:t xml:space="preserve"> </w:t>
       </w:r>
+      <w:proofErr w:type="gramStart"/>
       <w:r>
         <w:t>Carro</w:t>
       </w:r>
       <w:r>
-        <w:t>(){ }</w:t>
+        <w:t>(</w:t>
+      </w:r>
+      <w:proofErr w:type="gramEnd"/>
+      <w:r>
+        <w:t>){ }</w:t>
       </w:r>
     </w:p>
     <w:p>
@@ -196,17 +307,59 @@
         <w:spacing w:after="0"/>
       </w:pPr>
       <w:r>
-        <w:t>1.2 – Dentro do package br.com.fiap.beans criar a sub classe Carro que irá fazer herança da classe Veiculo</w:t>
-      </w:r>
-    </w:p>
-    <w:p>
-      <w:pPr>
-        <w:spacing w:after="0"/>
-      </w:pPr>
-      <w:r>
-        <w:tab/>
-        <w:t>1.2.1 – Criar o atributo private double capacidadeCombustivel</w:t>
-      </w:r>
+        <w:t xml:space="preserve">1.2 – Dentro do </w:t>
+      </w:r>
+      <w:proofErr w:type="spellStart"/>
+      <w:r>
+        <w:t>package</w:t>
+      </w:r>
+      <w:proofErr w:type="spellEnd"/>
+      <w:r>
+        <w:t xml:space="preserve"> </w:t>
+      </w:r>
+      <w:proofErr w:type="spellStart"/>
+      <w:proofErr w:type="gramStart"/>
+      <w:r>
+        <w:t>br.com.fiap</w:t>
+      </w:r>
+      <w:proofErr w:type="gramEnd"/>
+      <w:r>
+        <w:t>.beans</w:t>
+      </w:r>
+      <w:proofErr w:type="spellEnd"/>
+      <w:r>
+        <w:t xml:space="preserve"> criar a sub classe Carro que irá fazer herança da classe Veiculo</w:t>
+      </w:r>
+    </w:p>
+    <w:p>
+      <w:pPr>
+        <w:spacing w:after="0"/>
+      </w:pPr>
+      <w:r>
+        <w:tab/>
+        <w:t xml:space="preserve">1.2.1 – Criar o atributo </w:t>
+      </w:r>
+      <w:proofErr w:type="spellStart"/>
+      <w:r>
+        <w:t>private</w:t>
+      </w:r>
+      <w:proofErr w:type="spellEnd"/>
+      <w:r>
+        <w:t xml:space="preserve"> </w:t>
+      </w:r>
+      <w:proofErr w:type="spellStart"/>
+      <w:r>
+        <w:t>double</w:t>
+      </w:r>
+      <w:proofErr w:type="spellEnd"/>
+      <w:r>
+        <w:t xml:space="preserve"> </w:t>
+      </w:r>
+      <w:proofErr w:type="spellStart"/>
+      <w:r>
+        <w:t>capacidadeCombustivel</w:t>
+      </w:r>
+      <w:proofErr w:type="spellEnd"/>
     </w:p>
     <w:p>
       <w:pPr>
@@ -227,8 +380,18 @@
         <w:t xml:space="preserve"> - </w:t>
       </w:r>
       <w:r>
-        <w:t>Criar o pacote br.com.fiap.teste</w:t>
-      </w:r>
+        <w:t xml:space="preserve">Criar o pacote </w:t>
+      </w:r>
+      <w:proofErr w:type="spellStart"/>
+      <w:proofErr w:type="gramStart"/>
+      <w:r>
+        <w:t>br.com.fiap</w:t>
+      </w:r>
+      <w:proofErr w:type="gramEnd"/>
+      <w:r>
+        <w:t>.teste</w:t>
+      </w:r>
+      <w:proofErr w:type="spellEnd"/>
     </w:p>
     <w:p>
       <w:pPr>
@@ -243,7 +406,15 @@
         <w:t>.3</w:t>
       </w:r>
       <w:r>
-        <w:t>.1 – Criar uma classe nesse pacote com o nome TesteCarro e instanciar um objeto, sendo que o nome do objeto você pode escolher e atribuir os valores abaixo para os atributos:</w:t>
+        <w:t xml:space="preserve">.1 – Criar uma classe nesse pacote com o nome </w:t>
+      </w:r>
+      <w:proofErr w:type="spellStart"/>
+      <w:r>
+        <w:t>TesteCarro</w:t>
+      </w:r>
+      <w:proofErr w:type="spellEnd"/>
+      <w:r>
+        <w:t xml:space="preserve"> e instanciar um objeto, sendo que o nome do objeto você pode escolher e atribuir os valores abaixo para os atributos:</w:t>
       </w:r>
     </w:p>
     <w:p>
@@ -261,7 +432,15 @@
         <w:t>3</w:t>
       </w:r>
       <w:r>
-        <w:t xml:space="preserve">.1.1 – marca </w:t>
+        <w:t xml:space="preserve">.1.1 – </w:t>
+      </w:r>
+      <w:proofErr w:type="gramStart"/>
+      <w:r>
+        <w:t>marca</w:t>
+      </w:r>
+      <w:proofErr w:type="gramEnd"/>
+      <w:r>
+        <w:t xml:space="preserve"> </w:t>
       </w:r>
       <w:r>
         <w:sym w:font="Wingdings" w:char="F0E0"/>
@@ -285,7 +464,15 @@
         <w:t>3</w:t>
       </w:r>
       <w:r>
-        <w:t xml:space="preserve">.1.2 – modelo </w:t>
+        <w:t xml:space="preserve">.1.2 – </w:t>
+      </w:r>
+      <w:proofErr w:type="gramStart"/>
+      <w:r>
+        <w:t>modelo</w:t>
+      </w:r>
+      <w:proofErr w:type="gramEnd"/>
+      <w:r>
+        <w:t xml:space="preserve"> </w:t>
       </w:r>
       <w:r>
         <w:sym w:font="Wingdings" w:char="F0E0"/>
@@ -309,7 +496,17 @@
         <w:t>3</w:t>
       </w:r>
       <w:r>
-        <w:t xml:space="preserve">.1.3 – numPassageiros </w:t>
+        <w:t xml:space="preserve">.1.3 – </w:t>
+      </w:r>
+      <w:proofErr w:type="spellStart"/>
+      <w:proofErr w:type="gramStart"/>
+      <w:r>
+        <w:t>numPassageiros</w:t>
+      </w:r>
+      <w:proofErr w:type="spellEnd"/>
+      <w:proofErr w:type="gramEnd"/>
+      <w:r>
+        <w:t xml:space="preserve"> </w:t>
       </w:r>
       <w:r>
         <w:sym w:font="Wingdings" w:char="F0E0"/>
@@ -330,8 +527,15 @@
       </w:r>
       <w:r>
         <w:tab/>
-        <w:t>1.3.1.4 - capacidadeCombustivel</w:t>
-      </w:r>
+        <w:t xml:space="preserve">1.3.1.4 - </w:t>
+      </w:r>
+      <w:proofErr w:type="spellStart"/>
+      <w:proofErr w:type="gramStart"/>
+      <w:r>
+        <w:t>capacidadeCombustivel</w:t>
+      </w:r>
+      <w:proofErr w:type="spellEnd"/>
+      <w:proofErr w:type="gramEnd"/>
       <w:r>
         <w:sym w:font="Wingdings" w:char="F0E0"/>
       </w:r>
@@ -364,8 +568,13 @@
         <w:t xml:space="preserve">– </w:t>
       </w:r>
       <w:r>
-        <w:t>Projeto: TesteVetor</w:t>
-      </w:r>
+        <w:t xml:space="preserve">Projeto: </w:t>
+      </w:r>
+      <w:proofErr w:type="spellStart"/>
+      <w:r>
+        <w:t>TesteVetor</w:t>
+      </w:r>
+      <w:proofErr w:type="spellEnd"/>
     </w:p>
     <w:p>
       <w:pPr>
@@ -397,7 +606,15 @@
       </w:r>
       <w:r>
         <w:tab/>
-        <w:t>com o erro que aparecer você deverá fazer o try catch e tratar o erro</w:t>
+        <w:t xml:space="preserve">com o erro que aparecer você deverá fazer o </w:t>
+      </w:r>
+      <w:proofErr w:type="spellStart"/>
+      <w:r>
+        <w:t>try</w:t>
+      </w:r>
+      <w:proofErr w:type="spellEnd"/>
+      <w:r>
+        <w:t xml:space="preserve"> catch e tratar o erro</w:t>
       </w:r>
       <w:r>
         <w:t xml:space="preserve">, após tente armazenar </w:t>
@@ -417,28 +634,55 @@
         <w:spacing w:after="0"/>
       </w:pPr>
       <w:r>
-        <w:t>3 – Projeto TesteVetorDois</w:t>
-      </w:r>
-    </w:p>
-    <w:p>
-      <w:pPr>
-        <w:spacing w:after="0"/>
-      </w:pPr>
-    </w:p>
-    <w:p>
-      <w:pPr>
-        <w:spacing w:after="0"/>
-      </w:pPr>
-      <w:r>
-        <w:t>3.1 – Criar um vetor com o nome salario de três posições e o vetor aumento com duas posições, no salário você deverá receber através do JOptionPane os salários, no vetor aumento tem os valores 1,1 e 1,15.</w:t>
-      </w:r>
-    </w:p>
-    <w:p>
-      <w:pPr>
-        <w:spacing w:after="0"/>
-      </w:pPr>
-      <w:r>
-        <w:t xml:space="preserve">Receber os salários e armazenar no vetor salario, já faça o tratamento de erro para caso tente armazenar um salário em uma posição que não existe. </w:t>
+        <w:t xml:space="preserve">3 – </w:t>
+      </w:r>
+      <w:r>
+        <w:t xml:space="preserve"> </w:t>
+      </w:r>
+    </w:p>
+    <w:p>
+      <w:pPr>
+        <w:spacing w:after="0"/>
+      </w:pPr>
+    </w:p>
+    <w:p>
+      <w:pPr>
+        <w:spacing w:after="0"/>
+      </w:pPr>
+      <w:r>
+        <w:t xml:space="preserve">3.1 – Criar um vetor com o nome </w:t>
+      </w:r>
+      <w:proofErr w:type="gramStart"/>
+      <w:r>
+        <w:t>salario</w:t>
+      </w:r>
+      <w:proofErr w:type="gramEnd"/>
+      <w:r>
+        <w:t xml:space="preserve"> de três posições e o vetor aumento com duas posições, no salário você deverá receber através do </w:t>
+      </w:r>
+      <w:proofErr w:type="spellStart"/>
+      <w:r>
+        <w:t>JOptionPane</w:t>
+      </w:r>
+      <w:proofErr w:type="spellEnd"/>
+      <w:r>
+        <w:t xml:space="preserve"> os salários, no vetor aumento tem os valores 1,1 e 1,15.</w:t>
+      </w:r>
+    </w:p>
+    <w:p>
+      <w:pPr>
+        <w:spacing w:after="0"/>
+      </w:pPr>
+      <w:r>
+        <w:t xml:space="preserve">Receber os salários e armazenar no vetor </w:t>
+      </w:r>
+      <w:proofErr w:type="gramStart"/>
+      <w:r>
+        <w:t>salario</w:t>
+      </w:r>
+      <w:proofErr w:type="gramEnd"/>
+      <w:r>
+        <w:t xml:space="preserve">, já faça o tratamento de erro para caso tente armazenar um salário em uma posição que não existe. </w:t>
       </w:r>
     </w:p>
     <w:p>
@@ -449,13 +693,15 @@
         <w:t xml:space="preserve">Fazer a execução do programa com uma lógica para que caso o salário que </w:t>
       </w:r>
       <w:r>
-        <w:t xml:space="preserve">está armazenado em cada posição do vetor salário seja menor ou igual a R$ 2.000,00 aplicar o aumento que está na segunda posição do vetor e sobrepor com esse novo salário no vetor salario e caso o salário seja maior que </w:t>
-      </w:r>
-      <w:r>
-        <w:t>R$ 2.000,00</w:t>
-      </w:r>
-      <w:r>
-        <w:t xml:space="preserve"> então utilizar o aumento que é de 1,1 (corresponde a 10%) e sobrepor o valor do salário com esse aumento.</w:t>
+        <w:t xml:space="preserve">está armazenado em cada posição do vetor salário seja menor ou igual a R$ 2.000,00 aplicar o aumento que está na segunda posição do vetor e sobrepor com esse novo salário no vetor </w:t>
+      </w:r>
+      <w:proofErr w:type="gramStart"/>
+      <w:r>
+        <w:t>salario</w:t>
+      </w:r>
+      <w:proofErr w:type="gramEnd"/>
+      <w:r>
+        <w:t xml:space="preserve"> e caso o salário seja maior que R$ 2.000,00 então utilizar o aumento que é de 1,1 (corresponde a 10%) e sobrepor o valor do salário com esse aumento.</w:t>
       </w:r>
     </w:p>
     <w:p>
@@ -470,8 +716,8 @@
       </w:r>
     </w:p>
     <w:sectPr>
-      <w:headerReference w:type="default" r:id="rId7"/>
-      <w:footerReference w:type="default" r:id="rId8"/>
+      <w:headerReference w:type="default" r:id="rId9"/>
+      <w:footerReference w:type="default" r:id="rId10"/>
       <w:pgSz w:w="11906" w:h="16838"/>
       <w:pgMar w:top="709" w:right="1134" w:bottom="993" w:left="1134" w:header="720" w:footer="720" w:gutter="0"/>
       <w:cols w:space="720"/>
@@ -533,8 +779,16 @@
         <w:color w:val="808080" w:themeColor="background1" w:themeShade="80"/>
       </w:rPr>
       <w:tab/>
-      <w:t>Professor Rafael Martins Ronqui</w:t>
+      <w:t xml:space="preserve">Professor Rafael Martins </w:t>
     </w:r>
+    <w:proofErr w:type="spellStart"/>
+    <w:r>
+      <w:rPr>
+        <w:color w:val="808080" w:themeColor="background1" w:themeShade="80"/>
+      </w:rPr>
+      <w:t>Ronqui</w:t>
+    </w:r>
+    <w:proofErr w:type="spellEnd"/>
   </w:p>
 </w:ftr>
 </file>
@@ -1569,6 +1823,15 @@
 </file>
 
 <file path=customXml/item1.xml><?xml version="1.0" encoding="utf-8"?>
+<?mso-contentType ?>
+<FormTemplates xmlns="http://schemas.microsoft.com/sharepoint/v3/contenttype/forms">
+  <Display>DocumentLibraryForm</Display>
+  <Edit>DocumentLibraryForm</Edit>
+  <New>DocumentLibraryForm</New>
+</FormTemplates>
+</file>
+
+<file path=customXml/item2.xml><?xml version="1.0" encoding="utf-8"?>
 <ct:contentTypeSchema xmlns:ct="http://schemas.microsoft.com/office/2006/metadata/contentType" xmlns:ma="http://schemas.microsoft.com/office/2006/metadata/properties/metaAttributes" ct:_="" ma:_="" ma:contentTypeName="Documento" ma:contentTypeID="0x01010086587DEE977C9143A042F3416864AA9F" ma:contentTypeVersion="12" ma:contentTypeDescription="Crie um novo documento." ma:contentTypeScope="" ma:versionID="09d6444bf33528148a026560c3ec134b">
   <xsd:schema xmlns:xsd="http://www.w3.org/2001/XMLSchema" xmlns:xs="http://www.w3.org/2001/XMLSchema" xmlns:p="http://schemas.microsoft.com/office/2006/metadata/properties" xmlns:ns2="34cf085e-19ad-4e7f-97e3-12854e4d6797" xmlns:ns3="00791995-7579-403d-890a-6e3e017e0c43" targetNamespace="http://schemas.microsoft.com/office/2006/metadata/properties" ma:root="true" ma:fieldsID="80b59b1bb482c71de233ee32b036abb2" ns2:_="" ns3:_="">
     <xsd:import namespace="34cf085e-19ad-4e7f-97e3-12854e4d6797"/>
@@ -1785,19 +2048,29 @@
 </ct:contentTypeSchema>
 </file>
 
-<file path=customXml/item2.xml><?xml version="1.0" encoding="utf-8"?>
-<?mso-contentType ?>
-<FormTemplates xmlns="http://schemas.microsoft.com/sharepoint/v3/contenttype/forms">
-  <Display>DocumentLibraryForm</Display>
-  <Edit>DocumentLibraryForm</Edit>
-  <New>DocumentLibraryForm</New>
-</FormTemplates>
-</file>
-
 <file path=customXml/itemProps1.xml><?xml version="1.0" encoding="utf-8"?>
-<ds:datastoreItem xmlns:ds="http://schemas.openxmlformats.org/officeDocument/2006/customXml" ds:itemID="{17C9F501-9EC0-4D3E-A08C-3911866CB87D}"/>
+<ds:datastoreItem xmlns:ds="http://schemas.openxmlformats.org/officeDocument/2006/customXml" ds:itemID="{317F5042-070C-4330-8E0A-205324D1B506}">
+  <ds:schemaRefs>
+    <ds:schemaRef ds:uri="http://schemas.microsoft.com/sharepoint/v3/contenttype/forms"/>
+  </ds:schemaRefs>
+</ds:datastoreItem>
 </file>
 
 <file path=customXml/itemProps2.xml><?xml version="1.0" encoding="utf-8"?>
-<ds:datastoreItem xmlns:ds="http://schemas.openxmlformats.org/officeDocument/2006/customXml" ds:itemID="{317F5042-070C-4330-8E0A-205324D1B506}"/>
+<ds:datastoreItem xmlns:ds="http://schemas.openxmlformats.org/officeDocument/2006/customXml" ds:itemID="{17C9F501-9EC0-4D3E-A08C-3911866CB87D}">
+  <ds:schemaRefs>
+    <ds:schemaRef ds:uri="http://schemas.microsoft.com/office/2006/metadata/contentType"/>
+    <ds:schemaRef ds:uri="http://schemas.microsoft.com/office/2006/metadata/properties/metaAttributes"/>
+    <ds:schemaRef ds:uri="http://www.w3.org/2001/XMLSchema"/>
+    <ds:schemaRef ds:uri="http://schemas.microsoft.com/office/2006/metadata/properties"/>
+    <ds:schemaRef ds:uri="34cf085e-19ad-4e7f-97e3-12854e4d6797"/>
+    <ds:schemaRef ds:uri="00791995-7579-403d-890a-6e3e017e0c43"/>
+    <ds:schemaRef ds:uri="http://schemas.microsoft.com/office/2006/documentManagement/types"/>
+    <ds:schemaRef ds:uri="http://schemas.microsoft.com/office/infopath/2007/PartnerControls"/>
+    <ds:schemaRef ds:uri="http://schemas.openxmlformats.org/package/2006/metadata/core-properties"/>
+    <ds:schemaRef ds:uri="http://purl.org/dc/elements/1.1/"/>
+    <ds:schemaRef ds:uri="http://purl.org/dc/terms/"/>
+    <ds:schemaRef ds:uri="http://schemas.microsoft.com/internal/obd"/>
+  </ds:schemaRefs>
+</ds:datastoreItem>
 </file>
</xml_diff>